<commit_message>
New args now append to table correctly
</commit_message>
<xml_diff>
--- a/FinalPaper.docx
+++ b/FinalPaper.docx
@@ -3458,29 +3458,6 @@
           <w:rFonts w:ascii="Times New Roman" w:hAnsi="Times New Roman" w:cs="Times New Roman"/>
         </w:rPr>
         <w:tab/>
-        <w:t>User defined operation guidelines for conformity. ***</w:t>
-      </w:r>
-    </w:p>
-    <w:p>
-      <w:pPr>
-        <w:spacing w:line="276" w:lineRule="auto"/>
-        <w:rPr>
-          <w:rFonts w:ascii="Times New Roman" w:hAnsi="Times New Roman" w:cs="Times New Roman"/>
-        </w:rPr>
-      </w:pPr>
-    </w:p>
-    <w:p>
-      <w:pPr>
-        <w:spacing w:line="276" w:lineRule="auto"/>
-        <w:rPr>
-          <w:rFonts w:ascii="Times New Roman" w:hAnsi="Times New Roman" w:cs="Times New Roman"/>
-        </w:rPr>
-      </w:pPr>
-      <w:r>
-        <w:rPr>
-          <w:rFonts w:ascii="Times New Roman" w:hAnsi="Times New Roman" w:cs="Times New Roman"/>
-        </w:rPr>
-        <w:tab/>
         <w:t xml:space="preserve">The operations, which </w:t>
       </w:r>
       <w:proofErr w:type="spellStart"/>
@@ -4926,15 +4903,7 @@
         <w:rPr>
           <w:rFonts w:ascii="Times New Roman" w:hAnsi="Times New Roman" w:cs="Times New Roman"/>
         </w:rPr>
-        <w:t xml:space="preserve">station needs to have a </w:t>
-      </w:r>
-      <w:bookmarkStart w:id="0" w:name="_GoBack"/>
-      <w:bookmarkEnd w:id="0"/>
-      <w:r>
-        <w:rPr>
-          <w:rFonts w:ascii="Times New Roman" w:hAnsi="Times New Roman" w:cs="Times New Roman"/>
-        </w:rPr>
-        <w:t>Python 2.7 distribution and all Python Modules listed in the appendix</w:t>
+        <w:t>station needs to have a Python 2.7 distribution and all Python Modules listed in the appendix</w:t>
       </w:r>
       <w:r>
         <w:rPr>
@@ -8284,6 +8253,24 @@
     </w:p>
     <w:p>
       <w:pPr>
+        <w:spacing w:line="276" w:lineRule="auto"/>
+        <w:rPr>
+          <w:rFonts w:ascii="Copperplate Gothic Light" w:hAnsi="Copperplate Gothic Light" w:cs="Times New Roman"/>
+        </w:rPr>
+      </w:pPr>
+    </w:p>
+    <w:p>
+      <w:pPr>
+        <w:spacing w:line="276" w:lineRule="auto"/>
+        <w:rPr>
+          <w:rFonts w:ascii="Copperplate Gothic Light" w:hAnsi="Copperplate Gothic Light" w:cs="Times New Roman"/>
+        </w:rPr>
+      </w:pPr>
+      <w:bookmarkStart w:id="0" w:name="_GoBack"/>
+      <w:bookmarkEnd w:id="0"/>
+    </w:p>
+    <w:p>
+      <w:pPr>
         <w:jc w:val="center"/>
         <w:rPr>
           <w:rFonts w:ascii="Copperplate Gothic Light" w:hAnsi="Copperplate Gothic Light" w:cs="Times New Roman"/>
@@ -8729,6 +8716,132 @@
       <w:pPr>
         <w:spacing w:line="276" w:lineRule="auto"/>
         <w:rPr>
+          <w:rFonts w:ascii="Times New Roman" w:hAnsi="Times New Roman" w:cs="Times New Roman"/>
+        </w:rPr>
+      </w:pPr>
+      <w:r>
+        <w:rPr>
+          <w:rFonts w:ascii="Times New Roman" w:hAnsi="Times New Roman" w:cs="Times New Roman"/>
+        </w:rPr>
+        <w:tab/>
+      </w:r>
+      <w:proofErr w:type="spellStart"/>
+      <w:r>
+        <w:rPr>
+          <w:rFonts w:ascii="Times New Roman" w:hAnsi="Times New Roman" w:cs="Times New Roman"/>
+        </w:rPr>
+        <w:t>ImagePop</w:t>
+      </w:r>
+      <w:proofErr w:type="spellEnd"/>
+      <w:r>
+        <w:rPr>
+          <w:rFonts w:ascii="Times New Roman" w:hAnsi="Times New Roman" w:cs="Times New Roman"/>
+        </w:rPr>
+        <w:t xml:space="preserve"> will save the output of each performed operation in a new directory titled with the name of the operation.  Within the new directory, each file will have the same name as the original file from which it came.  For example, if three arguments are passed to </w:t>
+      </w:r>
+      <w:proofErr w:type="spellStart"/>
+      <w:r>
+        <w:rPr>
+          <w:rFonts w:ascii="Times New Roman" w:hAnsi="Times New Roman" w:cs="Times New Roman"/>
+        </w:rPr>
+        <w:t>ImagePop</w:t>
+      </w:r>
+      <w:proofErr w:type="spellEnd"/>
+      <w:r>
+        <w:rPr>
+          <w:rFonts w:ascii="Times New Roman" w:hAnsi="Times New Roman" w:cs="Times New Roman"/>
+        </w:rPr>
+        <w:t xml:space="preserve">, then the output will be </w:t>
+      </w:r>
+      <w:r>
+        <w:rPr>
+          <w:rFonts w:ascii="Times New Roman" w:hAnsi="Times New Roman" w:cs="Times New Roman"/>
+        </w:rPr>
+        <w:t xml:space="preserve">written </w:t>
+      </w:r>
+      <w:r>
+        <w:rPr>
+          <w:rFonts w:ascii="Times New Roman" w:hAnsi="Times New Roman" w:cs="Times New Roman"/>
+        </w:rPr>
+        <w:t>in three separate directories</w:t>
+      </w:r>
+      <w:r>
+        <w:rPr>
+          <w:rFonts w:ascii="Times New Roman" w:hAnsi="Times New Roman" w:cs="Times New Roman"/>
+        </w:rPr>
+        <w:t xml:space="preserve"> all within the target-directory</w:t>
+      </w:r>
+      <w:r>
+        <w:rPr>
+          <w:rFonts w:ascii="Times New Roman" w:hAnsi="Times New Roman" w:cs="Times New Roman"/>
+        </w:rPr>
+        <w:t xml:space="preserve">, each </w:t>
+      </w:r>
+      <w:r>
+        <w:rPr>
+          <w:rFonts w:ascii="Times New Roman" w:hAnsi="Times New Roman" w:cs="Times New Roman"/>
+        </w:rPr>
+        <w:t>of the new output directories</w:t>
+      </w:r>
+      <w:r>
+        <w:rPr>
+          <w:rFonts w:ascii="Times New Roman" w:hAnsi="Times New Roman" w:cs="Times New Roman"/>
+        </w:rPr>
+        <w:t xml:space="preserve"> will be </w:t>
+      </w:r>
+      <w:r>
+        <w:rPr>
+          <w:rFonts w:ascii="Times New Roman" w:hAnsi="Times New Roman" w:cs="Times New Roman"/>
+        </w:rPr>
+        <w:t>named</w:t>
+      </w:r>
+      <w:r>
+        <w:rPr>
+          <w:rFonts w:ascii="Times New Roman" w:hAnsi="Times New Roman" w:cs="Times New Roman"/>
+        </w:rPr>
+        <w:t xml:space="preserve"> according to the operation performed on the files it contains.</w:t>
+      </w:r>
+    </w:p>
+    <w:p>
+      <w:pPr>
+        <w:spacing w:line="276" w:lineRule="auto"/>
+        <w:rPr>
+          <w:rFonts w:ascii="Times New Roman" w:hAnsi="Times New Roman" w:cs="Times New Roman"/>
+        </w:rPr>
+      </w:pPr>
+    </w:p>
+    <w:p>
+      <w:pPr>
+        <w:spacing w:line="276" w:lineRule="auto"/>
+        <w:rPr>
+          <w:rFonts w:ascii="Times New Roman" w:hAnsi="Times New Roman" w:cs="Times New Roman"/>
+        </w:rPr>
+      </w:pPr>
+      <w:r>
+        <w:rPr>
+          <w:rFonts w:ascii="Times New Roman" w:hAnsi="Times New Roman" w:cs="Times New Roman"/>
+        </w:rPr>
+        <w:tab/>
+      </w:r>
+      <w:proofErr w:type="spellStart"/>
+      <w:r>
+        <w:rPr>
+          <w:rFonts w:ascii="Times New Roman" w:hAnsi="Times New Roman" w:cs="Times New Roman"/>
+        </w:rPr>
+        <w:t>ImagePop</w:t>
+      </w:r>
+      <w:proofErr w:type="spellEnd"/>
+      <w:r>
+        <w:rPr>
+          <w:rFonts w:ascii="Times New Roman" w:hAnsi="Times New Roman" w:cs="Times New Roman"/>
+        </w:rPr>
+        <w:t xml:space="preserve"> keeps a segmented record of all activity ever performed within an initialized directory in the form of several text files.  These files are human readable and can be of great use to the user.</w:t>
+      </w:r>
+    </w:p>
+    <w:p>
+      <w:pPr>
+        <w:spacing w:line="276" w:lineRule="auto"/>
+        <w:rPr>
           <w:rFonts w:ascii="Copperplate Gothic Light" w:hAnsi="Copperplate Gothic Light" w:cs="Times New Roman"/>
           <w:sz w:val="36"/>
           <w:szCs w:val="36"/>
@@ -8739,64 +8852,7 @@
           <w:rFonts w:ascii="Times New Roman" w:hAnsi="Times New Roman" w:cs="Times New Roman"/>
         </w:rPr>
         <w:tab/>
-      </w:r>
-      <w:proofErr w:type="spellStart"/>
-      <w:r>
-        <w:rPr>
-          <w:rFonts w:ascii="Times New Roman" w:hAnsi="Times New Roman" w:cs="Times New Roman"/>
-        </w:rPr>
-        <w:t>ImagePop</w:t>
-      </w:r>
-      <w:proofErr w:type="spellEnd"/>
-      <w:r>
-        <w:rPr>
-          <w:rFonts w:ascii="Times New Roman" w:hAnsi="Times New Roman" w:cs="Times New Roman"/>
-        </w:rPr>
-        <w:t xml:space="preserve"> will save the output of each performed operation in a new directory titled with the name of the operation.  Within the new directory, each file will have the same name as the original file from which it came.  For example, if three arguments are passed to </w:t>
-      </w:r>
-      <w:proofErr w:type="spellStart"/>
-      <w:r>
-        <w:rPr>
-          <w:rFonts w:ascii="Times New Roman" w:hAnsi="Times New Roman" w:cs="Times New Roman"/>
-        </w:rPr>
-        <w:t>ImagePop</w:t>
-      </w:r>
-      <w:proofErr w:type="spellEnd"/>
-      <w:r>
-        <w:rPr>
-          <w:rFonts w:ascii="Times New Roman" w:hAnsi="Times New Roman" w:cs="Times New Roman"/>
-        </w:rPr>
-        <w:t>, then the output will be in three separate directories</w:t>
-      </w:r>
-      <w:r>
-        <w:rPr>
-          <w:rFonts w:ascii="Times New Roman" w:hAnsi="Times New Roman" w:cs="Times New Roman"/>
-        </w:rPr>
-        <w:t xml:space="preserve"> all within the target-directory</w:t>
-      </w:r>
-      <w:r>
-        <w:rPr>
-          <w:rFonts w:ascii="Times New Roman" w:hAnsi="Times New Roman" w:cs="Times New Roman"/>
-        </w:rPr>
-        <w:t xml:space="preserve">, each </w:t>
-      </w:r>
-      <w:r>
-        <w:rPr>
-          <w:rFonts w:ascii="Times New Roman" w:hAnsi="Times New Roman" w:cs="Times New Roman"/>
-        </w:rPr>
-        <w:t xml:space="preserve">new output directory will be </w:t>
-      </w:r>
-      <w:r>
-        <w:rPr>
-          <w:rFonts w:ascii="Times New Roman" w:hAnsi="Times New Roman" w:cs="Times New Roman"/>
-        </w:rPr>
-        <w:t>n</w:t>
-      </w:r>
-      <w:r>
-        <w:rPr>
-          <w:rFonts w:ascii="Times New Roman" w:hAnsi="Times New Roman" w:cs="Times New Roman"/>
-        </w:rPr>
-        <w:t>amed according to the operation performed on the files it contains.</w:t>
+        <w:t>The &lt;FILENAME&gt;</w:t>
       </w:r>
     </w:p>
     <w:p>
@@ -8873,53 +8929,6 @@
     <w:p>
       <w:pPr>
         <w:jc w:val="center"/>
-        <w:rPr>
-          <w:rFonts w:ascii="Copperplate Gothic Light" w:hAnsi="Copperplate Gothic Light" w:cs="Times New Roman"/>
-          <w:sz w:val="36"/>
-          <w:szCs w:val="36"/>
-        </w:rPr>
-      </w:pPr>
-    </w:p>
-    <w:p>
-      <w:pPr>
-        <w:jc w:val="center"/>
-        <w:rPr>
-          <w:rFonts w:ascii="Copperplate Gothic Light" w:hAnsi="Copperplate Gothic Light" w:cs="Times New Roman"/>
-          <w:sz w:val="36"/>
-          <w:szCs w:val="36"/>
-        </w:rPr>
-      </w:pPr>
-    </w:p>
-    <w:p>
-      <w:pPr>
-        <w:jc w:val="center"/>
-        <w:rPr>
-          <w:rFonts w:ascii="Copperplate Gothic Light" w:hAnsi="Copperplate Gothic Light" w:cs="Times New Roman"/>
-          <w:sz w:val="36"/>
-          <w:szCs w:val="36"/>
-        </w:rPr>
-      </w:pPr>
-    </w:p>
-    <w:p>
-      <w:pPr>
-        <w:rPr>
-          <w:rFonts w:ascii="Copperplate Gothic Light" w:hAnsi="Copperplate Gothic Light" w:cs="Times New Roman"/>
-          <w:sz w:val="36"/>
-          <w:szCs w:val="36"/>
-        </w:rPr>
-      </w:pPr>
-    </w:p>
-    <w:p>
-      <w:pPr>
-        <w:rPr>
-          <w:rFonts w:ascii="Copperplate Gothic Light" w:hAnsi="Copperplate Gothic Light" w:cs="Times New Roman"/>
-          <w:sz w:val="36"/>
-          <w:szCs w:val="36"/>
-        </w:rPr>
-      </w:pPr>
-    </w:p>
-    <w:p>
-      <w:pPr>
         <w:rPr>
           <w:rFonts w:ascii="Copperplate Gothic Light" w:hAnsi="Copperplate Gothic Light" w:cs="Times New Roman"/>
           <w:sz w:val="36"/>
@@ -9356,6 +9365,69 @@
     </w:p>
     <w:p>
       <w:pPr>
+        <w:rPr>
+          <w:rFonts w:ascii="Times New Roman" w:hAnsi="Times New Roman" w:cs="Times New Roman"/>
+        </w:rPr>
+      </w:pPr>
+      <w:proofErr w:type="gramStart"/>
+      <w:r>
+        <w:rPr>
+          <w:rFonts w:ascii="Times New Roman" w:hAnsi="Times New Roman" w:cs="Times New Roman"/>
+        </w:rPr>
+        <w:t>sys</w:t>
+      </w:r>
+      <w:proofErr w:type="gramEnd"/>
+      <w:r>
+        <w:rPr>
+          <w:rFonts w:ascii="Times New Roman" w:hAnsi="Times New Roman" w:cs="Times New Roman"/>
+        </w:rPr>
+        <w:t xml:space="preserve">, time, </w:t>
+      </w:r>
+      <w:proofErr w:type="spellStart"/>
+      <w:r>
+        <w:rPr>
+          <w:rFonts w:ascii="Times New Roman" w:hAnsi="Times New Roman" w:cs="Times New Roman"/>
+        </w:rPr>
+        <w:t>csv</w:t>
+      </w:r>
+      <w:proofErr w:type="spellEnd"/>
+      <w:r>
+        <w:rPr>
+          <w:rFonts w:ascii="Times New Roman" w:hAnsi="Times New Roman" w:cs="Times New Roman"/>
+        </w:rPr>
+        <w:t xml:space="preserve">, </w:t>
+      </w:r>
+      <w:r>
+        <w:rPr>
+          <w:rFonts w:ascii="Times New Roman" w:hAnsi="Times New Roman" w:cs="Times New Roman"/>
+        </w:rPr>
+        <w:t xml:space="preserve"> </w:t>
+      </w:r>
+      <w:proofErr w:type="spellStart"/>
+      <w:r>
+        <w:rPr>
+          <w:rFonts w:ascii="Times New Roman" w:hAnsi="Times New Roman" w:cs="Times New Roman"/>
+        </w:rPr>
+        <w:t>numpy</w:t>
+      </w:r>
+      <w:proofErr w:type="spellEnd"/>
+      <w:r>
+        <w:rPr>
+          <w:rFonts w:ascii="Times New Roman" w:hAnsi="Times New Roman" w:cs="Times New Roman"/>
+        </w:rPr>
+        <w:t xml:space="preserve">, imp, </w:t>
+      </w:r>
+      <w:proofErr w:type="spellStart"/>
+      <w:r>
+        <w:rPr>
+          <w:rFonts w:ascii="Times New Roman" w:hAnsi="Times New Roman" w:cs="Times New Roman"/>
+        </w:rPr>
+        <w:t>os</w:t>
+      </w:r>
+      <w:proofErr w:type="spellEnd"/>
+    </w:p>
+    <w:p>
+      <w:pPr>
         <w:pStyle w:val="ListParagraph"/>
         <w:ind w:left="1440"/>
         <w:rPr>
@@ -9371,275 +9443,157 @@
     </w:p>
     <w:p>
       <w:pPr>
+        <w:rPr>
+          <w:rFonts w:ascii="Times New Roman" w:hAnsi="Times New Roman" w:cs="Times New Roman"/>
+          <w:b/>
+        </w:rPr>
+      </w:pPr>
+      <w:r>
+        <w:rPr>
+          <w:rFonts w:ascii="Times New Roman" w:hAnsi="Times New Roman" w:cs="Times New Roman"/>
+          <w:b/>
+        </w:rPr>
+        <w:t xml:space="preserve">Files Generated by Initializing </w:t>
+      </w:r>
+      <w:proofErr w:type="spellStart"/>
+      <w:r>
+        <w:rPr>
+          <w:rFonts w:ascii="Times New Roman" w:hAnsi="Times New Roman" w:cs="Times New Roman"/>
+          <w:b/>
+        </w:rPr>
+        <w:t>ImagePop</w:t>
+      </w:r>
+      <w:proofErr w:type="spellEnd"/>
+      <w:r>
+        <w:rPr>
+          <w:rFonts w:ascii="Times New Roman" w:hAnsi="Times New Roman" w:cs="Times New Roman"/>
+          <w:b/>
+        </w:rPr>
+        <w:t xml:space="preserve"> in</w:t>
+      </w:r>
+      <w:r>
+        <w:rPr>
+          <w:rFonts w:ascii="Times New Roman" w:hAnsi="Times New Roman" w:cs="Times New Roman"/>
+          <w:b/>
+        </w:rPr>
+        <w:t xml:space="preserve"> </w:t>
+      </w:r>
+      <w:r>
+        <w:rPr>
+          <w:rFonts w:ascii="Times New Roman" w:hAnsi="Times New Roman" w:cs="Times New Roman"/>
+          <w:b/>
+        </w:rPr>
+        <w:t>a</w:t>
+      </w:r>
+      <w:r>
+        <w:rPr>
+          <w:rFonts w:ascii="Times New Roman" w:hAnsi="Times New Roman" w:cs="Times New Roman"/>
+          <w:b/>
+        </w:rPr>
+        <w:t xml:space="preserve"> Directory</w:t>
+      </w:r>
+    </w:p>
+    <w:p>
+      <w:pPr>
+        <w:rPr>
+          <w:rFonts w:ascii="Times New Roman" w:hAnsi="Times New Roman" w:cs="Times New Roman"/>
+        </w:rPr>
+      </w:pPr>
+      <w:r>
+        <w:rPr>
+          <w:rFonts w:ascii="Times New Roman" w:hAnsi="Times New Roman" w:cs="Times New Roman"/>
+        </w:rPr>
+        <w:t>I</w:t>
+      </w:r>
+      <w:r>
+        <w:rPr>
+          <w:rFonts w:ascii="Times New Roman" w:hAnsi="Times New Roman" w:cs="Times New Roman"/>
+        </w:rPr>
+        <w:t>magePopReadme.txt</w:t>
+      </w:r>
+    </w:p>
+    <w:p>
+      <w:pPr>
+        <w:rPr>
+          <w:rFonts w:ascii="Times New Roman" w:hAnsi="Times New Roman" w:cs="Times New Roman"/>
+        </w:rPr>
+      </w:pPr>
+      <w:r>
+        <w:rPr>
+          <w:rFonts w:ascii="Times New Roman" w:hAnsi="Times New Roman" w:cs="Times New Roman"/>
+        </w:rPr>
+        <w:t>ImagePopConfig.p</w:t>
+      </w:r>
+      <w:r>
+        <w:rPr>
+          <w:rFonts w:ascii="Times New Roman" w:hAnsi="Times New Roman" w:cs="Times New Roman"/>
+        </w:rPr>
+        <w:t>y</w:t>
+      </w:r>
+    </w:p>
+    <w:p>
+      <w:pPr>
         <w:pStyle w:val="ListParagraph"/>
         <w:ind w:left="1440"/>
         <w:rPr>
           <w:rFonts w:ascii="Times New Roman" w:hAnsi="Times New Roman" w:cs="Times New Roman"/>
         </w:rPr>
       </w:pPr>
-      <w:r>
-        <w:rPr>
-          <w:rFonts w:ascii="Times New Roman" w:hAnsi="Times New Roman" w:cs="Times New Roman"/>
-        </w:rPr>
-        <w:t xml:space="preserve"> </w:t>
-      </w:r>
-    </w:p>
-    <w:p>
-      <w:pPr>
-        <w:rPr>
-          <w:rFonts w:ascii="Times New Roman" w:hAnsi="Times New Roman" w:cs="Times New Roman"/>
-          <w:b/>
-        </w:rPr>
-      </w:pPr>
-      <w:r>
-        <w:rPr>
-          <w:rFonts w:ascii="Times New Roman" w:hAnsi="Times New Roman" w:cs="Times New Roman"/>
-          <w:b/>
-        </w:rPr>
-        <w:t xml:space="preserve">Files Generated by Initializing </w:t>
-      </w:r>
+    </w:p>
+    <w:p>
+      <w:pPr>
+        <w:rPr>
+          <w:rFonts w:ascii="Times New Roman" w:hAnsi="Times New Roman" w:cs="Times New Roman"/>
+        </w:rPr>
+      </w:pPr>
+      <w:r>
+        <w:rPr>
+          <w:rFonts w:ascii="Times New Roman" w:hAnsi="Times New Roman" w:cs="Times New Roman"/>
+          <w:b/>
+        </w:rPr>
+        <w:t>Demonstration</w:t>
+      </w:r>
+      <w:r>
+        <w:rPr>
+          <w:rFonts w:ascii="Times New Roman" w:hAnsi="Times New Roman" w:cs="Times New Roman"/>
+          <w:b/>
+        </w:rPr>
+        <w:t xml:space="preserve"> Operations</w:t>
+      </w:r>
+      <w:r>
+        <w:rPr>
+          <w:rFonts w:ascii="Times New Roman" w:hAnsi="Times New Roman" w:cs="Times New Roman"/>
+        </w:rPr>
+        <w:t>:</w:t>
+      </w:r>
+    </w:p>
+    <w:p>
+      <w:pPr>
+        <w:rPr>
+          <w:rFonts w:ascii="Times New Roman" w:hAnsi="Times New Roman" w:cs="Times New Roman"/>
+        </w:rPr>
+      </w:pPr>
+      <w:r>
+        <w:rPr>
+          <w:rFonts w:ascii="Times New Roman" w:hAnsi="Times New Roman" w:cs="Times New Roman"/>
+        </w:rPr>
+        <w:t>Star Find</w:t>
+      </w:r>
+    </w:p>
+    <w:p>
+      <w:pPr>
+        <w:rPr>
+          <w:rFonts w:ascii="Times New Roman" w:hAnsi="Times New Roman" w:cs="Times New Roman"/>
+        </w:rPr>
+      </w:pPr>
       <w:proofErr w:type="spellStart"/>
       <w:r>
         <w:rPr>
           <w:rFonts w:ascii="Times New Roman" w:hAnsi="Times New Roman" w:cs="Times New Roman"/>
-          <w:b/>
-        </w:rPr>
-        <w:t>ImagePop</w:t>
+        </w:rPr>
+        <w:t>Png</w:t>
       </w:r>
       <w:proofErr w:type="spellEnd"/>
-      <w:r>
-        <w:rPr>
-          <w:rFonts w:ascii="Times New Roman" w:hAnsi="Times New Roman" w:cs="Times New Roman"/>
-          <w:b/>
-        </w:rPr>
-        <w:t xml:space="preserve"> in</w:t>
-      </w:r>
-      <w:r>
-        <w:rPr>
-          <w:rFonts w:ascii="Times New Roman" w:hAnsi="Times New Roman" w:cs="Times New Roman"/>
-          <w:b/>
-        </w:rPr>
-        <w:t xml:space="preserve"> </w:t>
-      </w:r>
-      <w:r>
-        <w:rPr>
-          <w:rFonts w:ascii="Times New Roman" w:hAnsi="Times New Roman" w:cs="Times New Roman"/>
-          <w:b/>
-        </w:rPr>
-        <w:t>a</w:t>
-      </w:r>
-      <w:r>
-        <w:rPr>
-          <w:rFonts w:ascii="Times New Roman" w:hAnsi="Times New Roman" w:cs="Times New Roman"/>
-          <w:b/>
-        </w:rPr>
-        <w:t xml:space="preserve"> Directory</w:t>
-      </w:r>
-    </w:p>
-    <w:p>
-      <w:pPr>
-        <w:rPr>
-          <w:rFonts w:ascii="Times New Roman" w:hAnsi="Times New Roman" w:cs="Times New Roman"/>
-        </w:rPr>
-      </w:pPr>
-      <w:r>
-        <w:rPr>
-          <w:rFonts w:ascii="Times New Roman" w:hAnsi="Times New Roman" w:cs="Times New Roman"/>
-        </w:rPr>
-        <w:t>I</w:t>
-      </w:r>
-      <w:r>
-        <w:rPr>
-          <w:rFonts w:ascii="Times New Roman" w:hAnsi="Times New Roman" w:cs="Times New Roman"/>
-        </w:rPr>
-        <w:t>magePopReadme.txt</w:t>
-      </w:r>
-    </w:p>
-    <w:p>
-      <w:pPr>
-        <w:rPr>
-          <w:rFonts w:ascii="Times New Roman" w:hAnsi="Times New Roman" w:cs="Times New Roman"/>
-        </w:rPr>
-      </w:pPr>
-      <w:r>
-        <w:rPr>
-          <w:rFonts w:ascii="Times New Roman" w:hAnsi="Times New Roman" w:cs="Times New Roman"/>
-        </w:rPr>
-        <w:t>ImagePopConfig.py</w:t>
-      </w:r>
-    </w:p>
-    <w:p>
-      <w:pPr>
-        <w:rPr>
-          <w:rFonts w:ascii="Times New Roman" w:hAnsi="Times New Roman" w:cs="Times New Roman"/>
-        </w:rPr>
-      </w:pPr>
-    </w:p>
-    <w:p>
-      <w:pPr>
-        <w:ind w:left="1080"/>
-        <w:rPr>
-          <w:rFonts w:ascii="Times New Roman" w:hAnsi="Times New Roman" w:cs="Times New Roman"/>
-        </w:rPr>
-      </w:pPr>
-    </w:p>
-    <w:p>
-      <w:pPr>
-        <w:pStyle w:val="ListParagraph"/>
-        <w:ind w:left="1440"/>
-        <w:rPr>
-          <w:rFonts w:ascii="Times New Roman" w:hAnsi="Times New Roman" w:cs="Times New Roman"/>
-        </w:rPr>
-      </w:pPr>
-    </w:p>
-    <w:p>
-      <w:pPr>
-        <w:rPr>
-          <w:rFonts w:ascii="Times New Roman" w:hAnsi="Times New Roman" w:cs="Times New Roman"/>
-          <w:b/>
-        </w:rPr>
-      </w:pPr>
-      <w:r>
-        <w:rPr>
-          <w:rFonts w:ascii="Times New Roman" w:hAnsi="Times New Roman" w:cs="Times New Roman"/>
-          <w:b/>
-        </w:rPr>
-        <w:t xml:space="preserve">Files Generated by Running </w:t>
-      </w:r>
-      <w:proofErr w:type="spellStart"/>
-      <w:r>
-        <w:rPr>
-          <w:rFonts w:ascii="Times New Roman" w:hAnsi="Times New Roman" w:cs="Times New Roman"/>
-          <w:b/>
-        </w:rPr>
-        <w:t>ImagePop</w:t>
-      </w:r>
-      <w:proofErr w:type="spellEnd"/>
-    </w:p>
-    <w:p>
-      <w:pPr>
-        <w:pStyle w:val="ListParagraph"/>
-        <w:ind w:left="1440"/>
-        <w:rPr>
-          <w:rFonts w:ascii="Times New Roman" w:hAnsi="Times New Roman" w:cs="Times New Roman"/>
-        </w:rPr>
-      </w:pPr>
-    </w:p>
-    <w:p>
-      <w:pPr>
-        <w:pStyle w:val="ListParagraph"/>
-        <w:ind w:left="1440"/>
-        <w:rPr>
-          <w:rFonts w:ascii="Times New Roman" w:hAnsi="Times New Roman" w:cs="Times New Roman"/>
-        </w:rPr>
-      </w:pPr>
-    </w:p>
-    <w:p>
-      <w:pPr>
-        <w:pStyle w:val="ListParagraph"/>
-        <w:ind w:left="1440"/>
-        <w:rPr>
-          <w:rFonts w:ascii="Times New Roman" w:hAnsi="Times New Roman" w:cs="Times New Roman"/>
-        </w:rPr>
-      </w:pPr>
-    </w:p>
-    <w:p>
-      <w:pPr>
-        <w:rPr>
-          <w:rFonts w:ascii="Times New Roman" w:hAnsi="Times New Roman" w:cs="Times New Roman"/>
-        </w:rPr>
-      </w:pPr>
-      <w:r>
-        <w:rPr>
-          <w:rFonts w:ascii="Times New Roman" w:hAnsi="Times New Roman" w:cs="Times New Roman"/>
-          <w:b/>
-        </w:rPr>
-        <w:t>Demonstration</w:t>
-      </w:r>
-      <w:r>
-        <w:rPr>
-          <w:rFonts w:ascii="Times New Roman" w:hAnsi="Times New Roman" w:cs="Times New Roman"/>
-          <w:b/>
-        </w:rPr>
-        <w:t xml:space="preserve"> Operations</w:t>
-      </w:r>
-      <w:r>
-        <w:rPr>
-          <w:rFonts w:ascii="Times New Roman" w:hAnsi="Times New Roman" w:cs="Times New Roman"/>
-        </w:rPr>
-        <w:t>:</w:t>
-      </w:r>
-    </w:p>
-    <w:p>
-      <w:pPr>
-        <w:rPr>
-          <w:rFonts w:ascii="Times New Roman" w:hAnsi="Times New Roman" w:cs="Times New Roman"/>
-        </w:rPr>
-      </w:pPr>
-      <w:r>
-        <w:rPr>
-          <w:rFonts w:ascii="Times New Roman" w:hAnsi="Times New Roman" w:cs="Times New Roman"/>
-        </w:rPr>
-        <w:t>Star Find</w:t>
-      </w:r>
-    </w:p>
-    <w:p>
-      <w:pPr>
-        <w:rPr>
-          <w:rFonts w:ascii="Times New Roman" w:hAnsi="Times New Roman" w:cs="Times New Roman"/>
-        </w:rPr>
-      </w:pPr>
-      <w:proofErr w:type="spellStart"/>
-      <w:r>
-        <w:rPr>
-          <w:rFonts w:ascii="Times New Roman" w:hAnsi="Times New Roman" w:cs="Times New Roman"/>
-        </w:rPr>
-        <w:t>Png</w:t>
-      </w:r>
-      <w:proofErr w:type="spellEnd"/>
-    </w:p>
-    <w:p>
-      <w:pPr>
-        <w:pStyle w:val="ListParagraph"/>
-        <w:ind w:left="1440"/>
-        <w:rPr>
-          <w:rFonts w:ascii="Times New Roman" w:hAnsi="Times New Roman" w:cs="Times New Roman"/>
-        </w:rPr>
-      </w:pPr>
-      <w:r>
-        <w:rPr>
-          <w:rFonts w:ascii="Times New Roman" w:hAnsi="Times New Roman" w:cs="Times New Roman"/>
-        </w:rPr>
-        <w:t xml:space="preserve"> </w:t>
-      </w:r>
-    </w:p>
-    <w:p>
-      <w:pPr>
-        <w:rPr>
-          <w:rFonts w:ascii="Times New Roman" w:hAnsi="Times New Roman" w:cs="Times New Roman"/>
-        </w:rPr>
-      </w:pPr>
-      <w:r>
-        <w:rPr>
-          <w:rFonts w:ascii="Times New Roman" w:hAnsi="Times New Roman" w:cs="Times New Roman"/>
-          <w:b/>
-        </w:rPr>
-        <w:t>Output File Names</w:t>
-      </w:r>
-      <w:r>
-        <w:rPr>
-          <w:rFonts w:ascii="Times New Roman" w:hAnsi="Times New Roman" w:cs="Times New Roman"/>
-        </w:rPr>
-        <w:t>:</w:t>
-      </w:r>
-    </w:p>
-    <w:p>
-      <w:pPr>
-        <w:pStyle w:val="ListParagraph"/>
-        <w:rPr>
-          <w:rFonts w:ascii="Times New Roman" w:hAnsi="Times New Roman" w:cs="Times New Roman"/>
-        </w:rPr>
-      </w:pPr>
       <w:r>
         <w:rPr>
           <w:rFonts w:ascii="Times New Roman" w:hAnsi="Times New Roman" w:cs="Times New Roman"/>
@@ -9873,7 +9827,7 @@
         <w:rStyle w:val="PageNumber"/>
         <w:noProof/>
       </w:rPr>
-      <w:t>13</w:t>
+      <w:t>8</w:t>
     </w:r>
     <w:r>
       <w:rPr>

</xml_diff>

<commit_message>
Starfind works! png works!
</commit_message>
<xml_diff>
--- a/FinalPaper.docx
+++ b/FinalPaper.docx
@@ -3516,13 +3516,25 @@
         <w:rPr>
           <w:rFonts w:ascii="Times New Roman" w:hAnsi="Times New Roman" w:cs="Times New Roman"/>
         </w:rPr>
-        <w:t>as they are called in the demonstration.</w:t>
+        <w:t xml:space="preserve">as they are called in the </w:t>
+      </w:r>
+      <w:r>
+        <w:rPr>
+          <w:rFonts w:ascii="Times New Roman" w:hAnsi="Times New Roman" w:cs="Times New Roman"/>
+        </w:rPr>
+        <w:t>demonstration.</w:t>
       </w:r>
       <w:r>
         <w:rPr>
           <w:rFonts w:ascii="Times New Roman" w:hAnsi="Times New Roman" w:cs="Times New Roman"/>
         </w:rPr>
         <w:t xml:space="preserve"> </w:t>
+      </w:r>
+      <w:r>
+        <w:rPr>
+          <w:rFonts w:ascii="Times New Roman" w:hAnsi="Times New Roman" w:cs="Times New Roman"/>
+        </w:rPr>
+        <w:t xml:space="preserve"> There is a template for user-defined-operations inside of the repository.  </w:t>
       </w:r>
     </w:p>
     <w:p>
@@ -6078,6 +6090,28 @@
         <w:rPr>
           <w:rFonts w:ascii="Avenir Light" w:hAnsi="Avenir Light" w:cs="Times New Roman"/>
         </w:rPr>
+        <w:t xml:space="preserve"> displayed as the output of the </w:t>
+      </w:r>
+      <w:proofErr w:type="gramStart"/>
+      <w:r>
+        <w:rPr>
+          <w:rFonts w:ascii="Avenir Light" w:hAnsi="Avenir Light" w:cs="Times New Roman"/>
+        </w:rPr>
+        <w:t>command  If</w:t>
+      </w:r>
+      <w:proofErr w:type="gramEnd"/>
+      <w:r>
+        <w:rPr>
+          <w:rFonts w:ascii="Avenir Light" w:hAnsi="Avenir Light" w:cs="Times New Roman"/>
+        </w:rPr>
+        <w:t xml:space="preserve"> you do not see the PATH or you see an incorrect PATH, something has gone wrong and you need to try again.</w:t>
+      </w:r>
+      <w:bookmarkStart w:id="0" w:name="_GoBack"/>
+      <w:bookmarkEnd w:id="0"/>
+      <w:r>
+        <w:rPr>
+          <w:rFonts w:ascii="Avenir Light" w:hAnsi="Avenir Light" w:cs="Times New Roman"/>
+        </w:rPr>
         <w:t>.</w:t>
       </w:r>
     </w:p>
@@ -6738,17 +6772,24 @@
           <w:szCs w:val="18"/>
         </w:rPr>
       </w:pPr>
-      <w:proofErr w:type="spellStart"/>
-      <w:r>
-        <w:rPr>
-          <w:rFonts w:ascii="Lucida Console" w:hAnsi="Lucida Console" w:cs="Apple Symbols"/>
-          <w:b/>
-          <w:sz w:val="18"/>
-          <w:szCs w:val="18"/>
-        </w:rPr>
-        <w:t>ImagePopTable.npy</w:t>
-      </w:r>
-      <w:proofErr w:type="spellEnd"/>
+      <w:r>
+        <w:rPr>
+          <w:rFonts w:ascii="Lucida Console" w:hAnsi="Lucida Console" w:cs="Apple Symbols"/>
+          <w:b/>
+          <w:sz w:val="18"/>
+          <w:szCs w:val="18"/>
+        </w:rPr>
+        <w:t>ImagePop</w:t>
+      </w:r>
+      <w:r>
+        <w:rPr>
+          <w:rFonts w:ascii="Lucida Console" w:hAnsi="Lucida Console" w:cs="Apple Symbols"/>
+          <w:b/>
+          <w:sz w:val="18"/>
+          <w:szCs w:val="18"/>
+        </w:rPr>
+        <w:t>Operations.txt</w:t>
+      </w:r>
     </w:p>
     <w:p>
       <w:pPr>
@@ -6796,7 +6837,16 @@
           <w:sz w:val="18"/>
           <w:szCs w:val="18"/>
         </w:rPr>
-        <w:t>ImagePopConfig.py</w:t>
+        <w:t>ImagePop</w:t>
+      </w:r>
+      <w:r>
+        <w:rPr>
+          <w:rFonts w:ascii="Lucida Console" w:hAnsi="Lucida Console" w:cs="Apple Symbols"/>
+          <w:b/>
+          <w:sz w:val="18"/>
+          <w:szCs w:val="18"/>
+        </w:rPr>
+        <w:t>History.csv</w:t>
       </w:r>
     </w:p>
     <w:p>
@@ -8266,8 +8316,6 @@
           <w:rFonts w:ascii="Copperplate Gothic Light" w:hAnsi="Copperplate Gothic Light" w:cs="Times New Roman"/>
         </w:rPr>
       </w:pPr>
-      <w:bookmarkStart w:id="0" w:name="_GoBack"/>
-      <w:bookmarkEnd w:id="0"/>
     </w:p>
     <w:p>
       <w:pPr>
@@ -8842,18 +8890,345 @@
       <w:pPr>
         <w:spacing w:line="276" w:lineRule="auto"/>
         <w:rPr>
+          <w:rFonts w:ascii="Times New Roman" w:hAnsi="Times New Roman" w:cs="Times New Roman"/>
+        </w:rPr>
+      </w:pPr>
+      <w:r>
+        <w:rPr>
+          <w:rFonts w:ascii="Times New Roman" w:hAnsi="Times New Roman" w:cs="Times New Roman"/>
+        </w:rPr>
+        <w:tab/>
+      </w:r>
+    </w:p>
+    <w:p>
+      <w:pPr>
+        <w:spacing w:line="276" w:lineRule="auto"/>
+        <w:ind w:firstLine="720"/>
+        <w:rPr>
+          <w:rFonts w:ascii="Times New Roman" w:hAnsi="Times New Roman" w:cs="Times New Roman"/>
+        </w:rPr>
+      </w:pPr>
+      <w:r>
+        <w:rPr>
+          <w:rFonts w:ascii="Times New Roman" w:hAnsi="Times New Roman" w:cs="Times New Roman"/>
+        </w:rPr>
+        <w:t>The &lt;</w:t>
+      </w:r>
+      <w:r>
+        <w:rPr>
+          <w:rFonts w:ascii="Times New Roman" w:hAnsi="Times New Roman" w:cs="Times New Roman"/>
+        </w:rPr>
+        <w:t>OPERATION_NAME</w:t>
+      </w:r>
+      <w:r>
+        <w:rPr>
+          <w:rFonts w:ascii="Times New Roman" w:hAnsi="Times New Roman" w:cs="Times New Roman"/>
+        </w:rPr>
+        <w:t>&gt;</w:t>
+      </w:r>
+      <w:r>
+        <w:rPr>
+          <w:rFonts w:ascii="Times New Roman" w:hAnsi="Times New Roman" w:cs="Times New Roman"/>
+        </w:rPr>
+        <w:t xml:space="preserve"> directory is the output for </w:t>
+      </w:r>
+      <w:proofErr w:type="gramStart"/>
+      <w:r>
+        <w:rPr>
+          <w:rFonts w:ascii="Times New Roman" w:hAnsi="Times New Roman" w:cs="Times New Roman"/>
+        </w:rPr>
+        <w:t>the ….</w:t>
+      </w:r>
+      <w:proofErr w:type="gramEnd"/>
+    </w:p>
+    <w:p>
+      <w:pPr>
+        <w:spacing w:line="276" w:lineRule="auto"/>
+        <w:ind w:firstLine="720"/>
+        <w:rPr>
+          <w:rFonts w:ascii="Times New Roman" w:hAnsi="Times New Roman" w:cs="Times New Roman"/>
+        </w:rPr>
+      </w:pPr>
+    </w:p>
+    <w:p>
+      <w:pPr>
+        <w:spacing w:line="276" w:lineRule="auto"/>
+        <w:ind w:firstLine="720"/>
+        <w:rPr>
+          <w:rFonts w:ascii="Times New Roman" w:hAnsi="Times New Roman" w:cs="Times New Roman"/>
+        </w:rPr>
+      </w:pPr>
+      <w:r>
+        <w:rPr>
+          <w:rFonts w:ascii="Times New Roman" w:hAnsi="Times New Roman" w:cs="Times New Roman"/>
+        </w:rPr>
+        <w:t>The &lt;</w:t>
+      </w:r>
+      <w:r>
+        <w:rPr>
+          <w:rFonts w:ascii="Times New Roman" w:hAnsi="Times New Roman" w:cs="Times New Roman"/>
+        </w:rPr>
+        <w:t xml:space="preserve"> </w:t>
+      </w:r>
+      <w:r>
+        <w:rPr>
+          <w:rFonts w:ascii="Times New Roman" w:hAnsi="Times New Roman" w:cs="Times New Roman"/>
+        </w:rPr>
+        <w:t xml:space="preserve">OPERATION_NAME &gt; directory is the output for </w:t>
+      </w:r>
+      <w:proofErr w:type="gramStart"/>
+      <w:r>
+        <w:rPr>
+          <w:rFonts w:ascii="Times New Roman" w:hAnsi="Times New Roman" w:cs="Times New Roman"/>
+        </w:rPr>
+        <w:t>the ….</w:t>
+      </w:r>
+      <w:proofErr w:type="gramEnd"/>
+    </w:p>
+    <w:p>
+      <w:pPr>
+        <w:spacing w:line="276" w:lineRule="auto"/>
+        <w:ind w:firstLine="720"/>
+        <w:rPr>
+          <w:rFonts w:ascii="Times New Roman" w:hAnsi="Times New Roman" w:cs="Times New Roman"/>
+        </w:rPr>
+      </w:pPr>
+    </w:p>
+    <w:p>
+      <w:pPr>
+        <w:spacing w:line="276" w:lineRule="auto"/>
+        <w:ind w:firstLine="720"/>
+        <w:rPr>
+          <w:rFonts w:ascii="Times New Roman" w:hAnsi="Times New Roman" w:cs="Times New Roman"/>
+        </w:rPr>
+      </w:pPr>
+      <w:r>
+        <w:rPr>
+          <w:rFonts w:ascii="Times New Roman" w:hAnsi="Times New Roman" w:cs="Times New Roman"/>
+        </w:rPr>
+        <w:t>The &lt;</w:t>
+      </w:r>
+      <w:r>
+        <w:rPr>
+          <w:rFonts w:ascii="Lucida Console" w:hAnsi="Lucida Console" w:cs="Apple Symbols"/>
+          <w:b/>
+          <w:sz w:val="18"/>
+          <w:szCs w:val="18"/>
+        </w:rPr>
+        <w:t xml:space="preserve"> </w:t>
+      </w:r>
+      <w:r>
+        <w:rPr>
+          <w:rFonts w:ascii="Lucida Console" w:hAnsi="Lucida Console" w:cs="Apple Symbols"/>
+          <w:b/>
+          <w:sz w:val="18"/>
+          <w:szCs w:val="18"/>
+        </w:rPr>
+        <w:t>ImagePop</w:t>
+      </w:r>
+      <w:r>
+        <w:rPr>
+          <w:rFonts w:ascii="Lucida Console" w:hAnsi="Lucida Console" w:cs="Apple Symbols"/>
+          <w:b/>
+          <w:sz w:val="18"/>
+          <w:szCs w:val="18"/>
+        </w:rPr>
+        <w:t>History.csv</w:t>
+      </w:r>
+      <w:r>
+        <w:rPr>
+          <w:rFonts w:ascii="Times New Roman" w:hAnsi="Times New Roman" w:cs="Times New Roman"/>
+        </w:rPr>
+        <w:t xml:space="preserve"> &gt; now has …</w:t>
+      </w:r>
+    </w:p>
+    <w:p>
+      <w:pPr>
+        <w:spacing w:line="276" w:lineRule="auto"/>
+        <w:ind w:firstLine="720"/>
+        <w:rPr>
+          <w:rFonts w:ascii="Times New Roman" w:hAnsi="Times New Roman" w:cs="Times New Roman"/>
+        </w:rPr>
+      </w:pPr>
+    </w:p>
+    <w:p>
+      <w:pPr>
+        <w:spacing w:line="276" w:lineRule="auto"/>
+        <w:ind w:firstLine="720"/>
+        <w:rPr>
+          <w:rFonts w:ascii="Times New Roman" w:hAnsi="Times New Roman" w:cs="Times New Roman"/>
+        </w:rPr>
+      </w:pPr>
+      <w:r>
+        <w:rPr>
+          <w:rFonts w:ascii="Times New Roman" w:hAnsi="Times New Roman" w:cs="Times New Roman"/>
+        </w:rPr>
+        <w:t>The &lt;</w:t>
+      </w:r>
+      <w:r>
+        <w:rPr>
+          <w:rFonts w:ascii="Lucida Console" w:hAnsi="Lucida Console" w:cs="Apple Symbols"/>
+          <w:b/>
+          <w:sz w:val="18"/>
+          <w:szCs w:val="18"/>
+        </w:rPr>
+        <w:t xml:space="preserve"> </w:t>
+      </w:r>
+      <w:r>
+        <w:rPr>
+          <w:rFonts w:ascii="Lucida Console" w:hAnsi="Lucida Console" w:cs="Apple Symbols"/>
+          <w:b/>
+          <w:sz w:val="18"/>
+          <w:szCs w:val="18"/>
+        </w:rPr>
+        <w:t>ImagePop</w:t>
+      </w:r>
+      <w:r>
+        <w:rPr>
+          <w:rFonts w:ascii="Lucida Console" w:hAnsi="Lucida Console" w:cs="Apple Symbols"/>
+          <w:b/>
+          <w:sz w:val="18"/>
+          <w:szCs w:val="18"/>
+        </w:rPr>
+        <w:t>Operations.txt</w:t>
+      </w:r>
+      <w:r>
+        <w:rPr>
+          <w:rFonts w:ascii="Times New Roman" w:hAnsi="Times New Roman" w:cs="Times New Roman"/>
+        </w:rPr>
+        <w:t xml:space="preserve"> &gt; now contains </w:t>
+      </w:r>
+      <w:proofErr w:type="gramStart"/>
+      <w:r>
+        <w:rPr>
+          <w:rFonts w:ascii="Times New Roman" w:hAnsi="Times New Roman" w:cs="Times New Roman"/>
+        </w:rPr>
+        <w:t>all ….</w:t>
+      </w:r>
+      <w:proofErr w:type="gramEnd"/>
+    </w:p>
+    <w:p>
+      <w:pPr>
+        <w:spacing w:line="276" w:lineRule="auto"/>
+        <w:rPr>
+          <w:rFonts w:ascii="Times New Roman" w:hAnsi="Times New Roman" w:cs="Times New Roman"/>
+        </w:rPr>
+      </w:pPr>
+    </w:p>
+    <w:p>
+      <w:pPr>
+        <w:spacing w:line="276" w:lineRule="auto"/>
+        <w:ind w:firstLine="720"/>
+        <w:rPr>
+          <w:rFonts w:ascii="Times New Roman" w:hAnsi="Times New Roman" w:cs="Times New Roman"/>
+        </w:rPr>
+      </w:pPr>
+      <w:proofErr w:type="gramStart"/>
+      <w:r>
+        <w:rPr>
+          <w:rFonts w:ascii="Times New Roman" w:hAnsi="Times New Roman" w:cs="Times New Roman"/>
+        </w:rPr>
+        <w:t>The &lt;</w:t>
+      </w:r>
+      <w:r>
+        <w:rPr>
+          <w:rFonts w:ascii="Lucida Console" w:hAnsi="Lucida Console" w:cs="Apple Symbols"/>
+          <w:b/>
+          <w:sz w:val="18"/>
+          <w:szCs w:val="18"/>
+        </w:rPr>
+        <w:t xml:space="preserve"> </w:t>
+      </w:r>
+      <w:r>
+        <w:rPr>
+          <w:rFonts w:ascii="Lucida Console" w:hAnsi="Lucida Console" w:cs="Apple Symbols"/>
+          <w:b/>
+          <w:sz w:val="18"/>
+          <w:szCs w:val="18"/>
+        </w:rPr>
+        <w:t>I</w:t>
+      </w:r>
+      <w:r>
+        <w:rPr>
+          <w:rFonts w:ascii="Lucida Console" w:hAnsi="Lucida Console" w:cs="Apple Symbols"/>
+          <w:b/>
+          <w:sz w:val="18"/>
+          <w:szCs w:val="18"/>
+        </w:rPr>
+        <w:t>magePopConfi</w:t>
+      </w:r>
+      <w:r>
+        <w:rPr>
+          <w:rFonts w:ascii="Lucida Console" w:hAnsi="Lucida Console" w:cs="Apple Symbols"/>
+          <w:b/>
+          <w:sz w:val="18"/>
+          <w:szCs w:val="18"/>
+        </w:rPr>
+        <w:t>g.py</w:t>
+      </w:r>
+      <w:r>
+        <w:rPr>
+          <w:rFonts w:ascii="Times New Roman" w:hAnsi="Times New Roman" w:cs="Times New Roman"/>
+        </w:rPr>
+        <w:t xml:space="preserve"> &gt; directory in the parent directory where </w:t>
+      </w:r>
+      <w:proofErr w:type="spellStart"/>
+      <w:r>
+        <w:rPr>
+          <w:rFonts w:ascii="Times New Roman" w:hAnsi="Times New Roman" w:cs="Times New Roman"/>
+        </w:rPr>
+        <w:t>ImagePop</w:t>
+      </w:r>
+      <w:proofErr w:type="spellEnd"/>
+      <w:r>
+        <w:rPr>
+          <w:rFonts w:ascii="Times New Roman" w:hAnsi="Times New Roman" w:cs="Times New Roman"/>
+        </w:rPr>
+        <w:t xml:space="preserve"> was called from now….</w:t>
+      </w:r>
+      <w:proofErr w:type="gramEnd"/>
+    </w:p>
+    <w:p>
+      <w:pPr>
+        <w:spacing w:line="276" w:lineRule="auto"/>
+        <w:ind w:firstLine="720"/>
+        <w:rPr>
           <w:rFonts w:ascii="Copperplate Gothic Light" w:hAnsi="Copperplate Gothic Light" w:cs="Times New Roman"/>
           <w:sz w:val="36"/>
           <w:szCs w:val="36"/>
         </w:rPr>
       </w:pPr>
-      <w:r>
-        <w:rPr>
-          <w:rFonts w:ascii="Times New Roman" w:hAnsi="Times New Roman" w:cs="Times New Roman"/>
-        </w:rPr>
-        <w:tab/>
-        <w:t>The &lt;FILENAME&gt;</w:t>
-      </w:r>
+    </w:p>
+    <w:p>
+      <w:pPr>
+        <w:spacing w:line="276" w:lineRule="auto"/>
+        <w:ind w:firstLine="720"/>
+        <w:rPr>
+          <w:rFonts w:ascii="Times New Roman" w:hAnsi="Times New Roman" w:cs="Times New Roman"/>
+        </w:rPr>
+      </w:pPr>
+    </w:p>
+    <w:p>
+      <w:pPr>
+        <w:spacing w:line="276" w:lineRule="auto"/>
+        <w:ind w:firstLine="720"/>
+        <w:rPr>
+          <w:rFonts w:ascii="Copperplate Gothic Light" w:hAnsi="Copperplate Gothic Light" w:cs="Times New Roman"/>
+          <w:sz w:val="36"/>
+          <w:szCs w:val="36"/>
+        </w:rPr>
+      </w:pPr>
+    </w:p>
+    <w:p>
+      <w:pPr>
+        <w:spacing w:line="276" w:lineRule="auto"/>
+        <w:ind w:firstLine="720"/>
+        <w:rPr>
+          <w:rFonts w:ascii="Copperplate Gothic Light" w:hAnsi="Copperplate Gothic Light" w:cs="Times New Roman"/>
+          <w:sz w:val="36"/>
+          <w:szCs w:val="36"/>
+        </w:rPr>
+      </w:pPr>
     </w:p>
     <w:p>
       <w:pPr>
@@ -8953,6 +9328,23 @@
           <w:szCs w:val="36"/>
         </w:rPr>
       </w:pPr>
+    </w:p>
+    <w:p>
+      <w:pPr>
+        <w:rPr>
+          <w:rFonts w:ascii="Copperplate Gothic Light" w:hAnsi="Copperplate Gothic Light" w:cs="Times New Roman"/>
+          <w:sz w:val="36"/>
+          <w:szCs w:val="36"/>
+        </w:rPr>
+      </w:pPr>
+      <w:r>
+        <w:rPr>
+          <w:rFonts w:ascii="Copperplate Gothic Light" w:hAnsi="Copperplate Gothic Light" w:cs="Times New Roman"/>
+          <w:sz w:val="36"/>
+          <w:szCs w:val="36"/>
+        </w:rPr>
+        <w:br w:type="page"/>
+      </w:r>
     </w:p>
     <w:p>
       <w:pPr>
@@ -9827,7 +10219,7 @@
         <w:rStyle w:val="PageNumber"/>
         <w:noProof/>
       </w:rPr>
-      <w:t>8</w:t>
+      <w:t>14</w:t>
     </w:r>
     <w:r>
       <w:rPr>

</xml_diff>